<commit_message>
Harmonisation des noms des algorithmes
</commit_message>
<xml_diff>
--- a/reports/report 2/omar/1.2_resultats.docx
+++ b/reports/report 2/omar/1.2_resultats.docx
@@ -771,6 +771,13 @@
                 <w:szCs w:val="16"/>
               </w:rPr>
             </w:pPr>
+            <w:r>
+              <w:rPr>
+                <w:sz w:val="16"/>
+                <w:szCs w:val="16"/>
+              </w:rPr>
+              <w:t xml:space="preserve">Soft </w:t>
+            </w:r>
             <w:proofErr w:type="spellStart"/>
             <w:r>
               <w:rPr>
@@ -786,20 +793,6 @@
                 <w:szCs w:val="16"/>
               </w:rPr>
               <w:t xml:space="preserve"> </w:t>
-            </w:r>
-            <w:r>
-              <w:rPr>
-                <w:sz w:val="16"/>
-                <w:szCs w:val="16"/>
-              </w:rPr>
-              <w:t>s</w:t>
-            </w:r>
-            <w:r>
-              <w:rPr>
-                <w:sz w:val="16"/>
-                <w:szCs w:val="16"/>
-              </w:rPr>
-              <w:t xml:space="preserve">oft </w:t>
             </w:r>
           </w:p>
           <w:p>
@@ -2137,6 +2130,13 @@
                 <w:szCs w:val="16"/>
               </w:rPr>
             </w:pPr>
+            <w:r>
+              <w:rPr>
+                <w:sz w:val="16"/>
+                <w:szCs w:val="16"/>
+              </w:rPr>
+              <w:t xml:space="preserve">Hard </w:t>
+            </w:r>
             <w:proofErr w:type="spellStart"/>
             <w:r>
               <w:rPr>
@@ -2151,7 +2151,7 @@
                 <w:sz w:val="16"/>
                 <w:szCs w:val="16"/>
               </w:rPr>
-              <w:t xml:space="preserve"> hard </w:t>
+              <w:t xml:space="preserve"> </w:t>
             </w:r>
           </w:p>
           <w:p>
@@ -5829,13 +5829,16 @@
           <w:numId w:val="19"/>
         </w:numPr>
       </w:pPr>
+      <w:r>
+        <w:t xml:space="preserve">Soft </w:t>
+      </w:r>
       <w:proofErr w:type="spellStart"/>
       <w:r>
         <w:t>Voting</w:t>
       </w:r>
       <w:proofErr w:type="spellEnd"/>
       <w:r>
-        <w:t xml:space="preserve"> soft optimisé avec </w:t>
+        <w:t xml:space="preserve"> optimisé avec </w:t>
       </w:r>
       <w:proofErr w:type="spellStart"/>
       <w:r>
@@ -6379,13 +6382,16 @@
       <w:r>
         <w:t xml:space="preserve">6. </w:t>
       </w:r>
+      <w:r>
+        <w:t xml:space="preserve">Hard </w:t>
+      </w:r>
       <w:proofErr w:type="spellStart"/>
       <w:r>
         <w:t>Voting</w:t>
       </w:r>
       <w:proofErr w:type="spellEnd"/>
       <w:r>
-        <w:t xml:space="preserve"> hard optimisé</w:t>
+        <w:t xml:space="preserve"> optimisé</w:t>
       </w:r>
       <w:r>
         <w:t xml:space="preserve"> avec </w:t>

</xml_diff>